<commit_message>
Projet 1 avec Flask
</commit_message>
<xml_diff>
--- a/INF-2020_TP3_Cyrille_Monthe.docx
+++ b/INF-2020_TP3_Cyrille_Monthe.docx
@@ -9,100 +9,6 @@
           <w:lang w:val="fr-FR"/>
         </w:rPr>
       </w:pPr>
-      <w:r>
-        <w:rPr>
-          <w:lang w:val="fr-FR"/>
-        </w:rPr>
-        <w:t>INF-2020</w:t>
-      </w:r>
-    </w:p>
-    <w:p>
-      <w:pPr>
-        <w:spacing w:line="360" w:lineRule="auto"/>
-        <w:rPr>
-          <w:lang w:val="fr-FR"/>
-        </w:rPr>
-      </w:pPr>
-      <w:r>
-        <w:rPr>
-          <w:lang w:val="fr-FR"/>
-        </w:rPr>
-        <w:t>Pr</w:t>
-      </w:r>
-      <w:r>
-        <w:rPr>
-          <w:lang w:val="fr-FR"/>
-        </w:rPr>
-        <w:t>é</w:t>
-      </w:r>
-      <w:r>
-        <w:rPr>
-          <w:lang w:val="fr-FR"/>
-        </w:rPr>
-        <w:t>nom : Cyrille</w:t>
-      </w:r>
-    </w:p>
-    <w:p>
-      <w:pPr>
-        <w:spacing w:line="360" w:lineRule="auto"/>
-        <w:rPr>
-          <w:lang w:val="fr-FR"/>
-        </w:rPr>
-      </w:pPr>
-      <w:r>
-        <w:rPr>
-          <w:lang w:val="fr-FR"/>
-        </w:rPr>
-        <w:t>Nom : Monthe Mbouowo</w:t>
-      </w:r>
-    </w:p>
-    <w:p>
-      <w:pPr>
-        <w:spacing w:line="360" w:lineRule="auto"/>
-        <w:rPr>
-          <w:lang w:val="fr-FR"/>
-        </w:rPr>
-      </w:pPr>
-      <w:r>
-        <w:rPr>
-          <w:lang w:val="fr-FR"/>
-        </w:rPr>
-        <w:t>Num</w:t>
-      </w:r>
-      <w:r>
-        <w:rPr>
-          <w:lang w:val="fr-FR"/>
-        </w:rPr>
-        <w:t>é</w:t>
-      </w:r>
-      <w:r>
-        <w:rPr>
-          <w:lang w:val="fr-FR"/>
-        </w:rPr>
-        <w:t>ro étudiant : 23215074</w:t>
-      </w:r>
-    </w:p>
-    <w:p>
-      <w:pPr>
-        <w:spacing w:line="360" w:lineRule="auto"/>
-        <w:rPr>
-          <w:lang w:val="fr-FR"/>
-        </w:rPr>
-      </w:pPr>
-      <w:r>
-        <w:rPr>
-          <w:lang w:val="fr-FR"/>
-        </w:rPr>
-        <w:t>Trimestre ; Automne 2024</w:t>
-      </w:r>
-    </w:p>
-    <w:p>
-      <w:pPr>
-        <w:spacing w:line="360" w:lineRule="auto"/>
-        <w:rPr>
-          <w:lang w:val="fr-FR"/>
-        </w:rPr>
-      </w:pPr>
     </w:p>
     <w:p>
       <w:pPr>
@@ -193,7 +99,23 @@
         <w:rPr>
           <w:lang w:val="fr-FR"/>
         </w:rPr>
-        <w:t xml:space="preserve">Application web qui permet d’enregistrer et de mettre a jour les produits dans un entrepôts de ventes, de production, de stockage ou de distribution de produits ménagers, électroménagers et autres.    </w:t>
+        <w:t xml:space="preserve">Application web qui permet d’enregistrer et de mettre </w:t>
+      </w:r>
+      <w:proofErr w:type="spellStart"/>
+      <w:proofErr w:type="gramStart"/>
+      <w:r>
+        <w:rPr>
+          <w:lang w:val="fr-FR"/>
+        </w:rPr>
+        <w:t>a</w:t>
+      </w:r>
+      <w:proofErr w:type="spellEnd"/>
+      <w:proofErr w:type="gramEnd"/>
+      <w:r>
+        <w:rPr>
+          <w:lang w:val="fr-FR"/>
+        </w:rPr>
+        <w:t xml:space="preserve"> jour les produits dans un entrepôts de ventes, de production, de stockage ou de distribution de produits ménagers, électroménagers et autres.    </w:t>
       </w:r>
     </w:p>
     <w:p>
@@ -290,6 +212,8 @@
           <w14:ligatures w14:val="none"/>
         </w:rPr>
       </w:pPr>
+      <w:proofErr w:type="spellStart"/>
+      <w:proofErr w:type="gramStart"/>
       <w:r>
         <w:rPr>
           <w:rFonts w:ascii="Consolas" w:eastAsia="Times New Roman" w:hAnsi="Consolas" w:cs="Times New Roman"/>
@@ -300,8 +224,24 @@
           <w:lang w:val="fr-FR"/>
           <w14:ligatures w14:val="none"/>
         </w:rPr>
-        <w:t>templates=</w:t>
-      </w:r>
+        <w:t>templates</w:t>
+      </w:r>
+      <w:proofErr w:type="spellEnd"/>
+      <w:proofErr w:type="gramEnd"/>
+      <w:r>
+        <w:rPr>
+          <w:rFonts w:ascii="Consolas" w:eastAsia="Times New Roman" w:hAnsi="Consolas" w:cs="Times New Roman"/>
+          <w:color w:val="ABB2BF"/>
+          <w:kern w:val="0"/>
+          <w:sz w:val="21"/>
+          <w:szCs w:val="21"/>
+          <w:lang w:val="fr-FR"/>
+          <w14:ligatures w14:val="none"/>
+        </w:rPr>
+        <w:t>=</w:t>
+      </w:r>
+      <w:proofErr w:type="spellStart"/>
+      <w:proofErr w:type="gramStart"/>
       <w:r>
         <w:rPr>
           <w:rFonts w:ascii="Consolas" w:eastAsia="Times New Roman" w:hAnsi="Consolas" w:cs="Times New Roman"/>
@@ -314,6 +254,7 @@
         </w:rPr>
         <w:t>getcwd</w:t>
       </w:r>
+      <w:proofErr w:type="spellEnd"/>
       <w:r>
         <w:rPr>
           <w:rFonts w:ascii="Consolas" w:eastAsia="Times New Roman" w:hAnsi="Consolas" w:cs="Times New Roman"/>
@@ -324,7 +265,20 @@
           <w:lang w:val="fr-FR"/>
           <w14:ligatures w14:val="none"/>
         </w:rPr>
-        <w:t xml:space="preserve">() </w:t>
+        <w:t>(</w:t>
+      </w:r>
+      <w:proofErr w:type="gramEnd"/>
+      <w:r>
+        <w:rPr>
+          <w:rFonts w:ascii="Consolas" w:eastAsia="Times New Roman" w:hAnsi="Consolas" w:cs="Times New Roman"/>
+          <w:color w:val="ABB2BF"/>
+          <w:kern w:val="0"/>
+          <w:sz w:val="21"/>
+          <w:szCs w:val="21"/>
+          <w:lang w:val="fr-FR"/>
+          <w14:ligatures w14:val="none"/>
+        </w:rPr>
+        <w:t xml:space="preserve">) </w:t>
       </w:r>
       <w:r>
         <w:rPr>
@@ -336,7 +290,59 @@
           <w:lang w:val="fr-FR"/>
           <w14:ligatures w14:val="none"/>
         </w:rPr>
-        <w:t># recuper le repertoire de travail</w:t>
+        <w:t xml:space="preserve"># </w:t>
+      </w:r>
+      <w:proofErr w:type="spellStart"/>
+      <w:r>
+        <w:rPr>
+          <w:rFonts w:ascii="Consolas" w:eastAsia="Times New Roman" w:hAnsi="Consolas" w:cs="Times New Roman"/>
+          <w:color w:val="7F848E"/>
+          <w:kern w:val="0"/>
+          <w:sz w:val="21"/>
+          <w:szCs w:val="21"/>
+          <w:lang w:val="fr-FR"/>
+          <w14:ligatures w14:val="none"/>
+        </w:rPr>
+        <w:t>recuper</w:t>
+      </w:r>
+      <w:proofErr w:type="spellEnd"/>
+      <w:r>
+        <w:rPr>
+          <w:rFonts w:ascii="Consolas" w:eastAsia="Times New Roman" w:hAnsi="Consolas" w:cs="Times New Roman"/>
+          <w:color w:val="7F848E"/>
+          <w:kern w:val="0"/>
+          <w:sz w:val="21"/>
+          <w:szCs w:val="21"/>
+          <w:lang w:val="fr-FR"/>
+          <w14:ligatures w14:val="none"/>
+        </w:rPr>
+        <w:t xml:space="preserve"> le </w:t>
+      </w:r>
+      <w:proofErr w:type="spellStart"/>
+      <w:r>
+        <w:rPr>
+          <w:rFonts w:ascii="Consolas" w:eastAsia="Times New Roman" w:hAnsi="Consolas" w:cs="Times New Roman"/>
+          <w:color w:val="7F848E"/>
+          <w:kern w:val="0"/>
+          <w:sz w:val="21"/>
+          <w:szCs w:val="21"/>
+          <w:lang w:val="fr-FR"/>
+          <w14:ligatures w14:val="none"/>
+        </w:rPr>
+        <w:t>repertoire</w:t>
+      </w:r>
+      <w:proofErr w:type="spellEnd"/>
+      <w:r>
+        <w:rPr>
+          <w:rFonts w:ascii="Consolas" w:eastAsia="Times New Roman" w:hAnsi="Consolas" w:cs="Times New Roman"/>
+          <w:color w:val="7F848E"/>
+          <w:kern w:val="0"/>
+          <w:sz w:val="21"/>
+          <w:szCs w:val="21"/>
+          <w:lang w:val="fr-FR"/>
+          <w14:ligatures w14:val="none"/>
+        </w:rPr>
+        <w:t xml:space="preserve"> de travail</w:t>
       </w:r>
     </w:p>
     <w:p>
@@ -364,6 +370,7 @@
         </w:rPr>
         <w:t xml:space="preserve">app = </w:t>
       </w:r>
+      <w:proofErr w:type="gramStart"/>
       <w:r>
         <w:rPr>
           <w:rFonts w:ascii="Consolas" w:eastAsia="Times New Roman" w:hAnsi="Consolas" w:cs="Times New Roman"/>
@@ -384,8 +391,21 @@
           <w:szCs w:val="21"/>
           <w14:ligatures w14:val="none"/>
         </w:rPr>
-        <w:t xml:space="preserve">(__name__, </w:t>
-      </w:r>
+        <w:t>(</w:t>
+      </w:r>
+      <w:proofErr w:type="gramEnd"/>
+      <w:r>
+        <w:rPr>
+          <w:rFonts w:ascii="Consolas" w:eastAsia="Times New Roman" w:hAnsi="Consolas" w:cs="Times New Roman"/>
+          <w:color w:val="ABB2BF"/>
+          <w:kern w:val="0"/>
+          <w:sz w:val="21"/>
+          <w:szCs w:val="21"/>
+          <w14:ligatures w14:val="none"/>
+        </w:rPr>
+        <w:t xml:space="preserve">__name__, </w:t>
+      </w:r>
+      <w:proofErr w:type="spellStart"/>
       <w:r>
         <w:rPr>
           <w:rFonts w:ascii="Consolas" w:eastAsia="Times New Roman" w:hAnsi="Consolas" w:cs="Times New Roman"/>
@@ -399,6 +419,7 @@
         </w:rPr>
         <w:t>template_folder</w:t>
       </w:r>
+      <w:proofErr w:type="spellEnd"/>
       <w:r>
         <w:rPr>
           <w:rFonts w:ascii="Consolas" w:eastAsia="Times New Roman" w:hAnsi="Consolas" w:cs="Times New Roman"/>
@@ -546,6 +567,7 @@
           <w:lang w:val="fr-FR"/>
         </w:rPr>
       </w:pPr>
+      <w:proofErr w:type="spellStart"/>
       <w:r>
         <w:rPr>
           <w:i/>
@@ -554,6 +576,7 @@
         </w:rPr>
         <w:t>ID_Code</w:t>
       </w:r>
+      <w:proofErr w:type="spellEnd"/>
       <w:r>
         <w:rPr>
           <w:lang w:val="fr-FR"/>
@@ -651,7 +674,6 @@
           <w:iCs/>
           <w:lang w:val="fr-FR"/>
         </w:rPr>
-        <w:lastRenderedPageBreak/>
         <w:t>Nom </w:t>
       </w:r>
       <w:r>
@@ -730,7 +752,21 @@
         <w:rPr>
           <w:lang w:val="fr-FR"/>
         </w:rPr>
-        <w:t>peut être positive dans le cas ou on ajoute un produit dans le stock, ou négative si on retire du stock.</w:t>
+        <w:t xml:space="preserve">peut être positive dans le cas </w:t>
+      </w:r>
+      <w:proofErr w:type="spellStart"/>
+      <w:r>
+        <w:rPr>
+          <w:lang w:val="fr-FR"/>
+        </w:rPr>
+        <w:t>ou</w:t>
+      </w:r>
+      <w:proofErr w:type="spellEnd"/>
+      <w:r>
+        <w:rPr>
+          <w:lang w:val="fr-FR"/>
+        </w:rPr>
+        <w:t xml:space="preserve"> on ajoute un produit dans le stock, ou négative si on retire du stock.</w:t>
       </w:r>
     </w:p>
     <w:p>
@@ -768,6 +804,7 @@
         <w:rPr>
           <w:lang w:val="fr-FR"/>
         </w:rPr>
+        <w:lastRenderedPageBreak/>
         <w:t>Une fois tous les champ remplis, on appuis sur le bouton enregistrer</w:t>
       </w:r>
       <w:r>
@@ -824,7 +861,21 @@
         <w:rPr>
           <w:lang w:val="fr-FR"/>
         </w:rPr>
-        <w:t xml:space="preserve">Pour arrêter le serveur Flask a la fin des opérations d’interaction avec la base de </w:t>
+        <w:t xml:space="preserve">Pour arrêter le serveur Flask </w:t>
+      </w:r>
+      <w:proofErr w:type="spellStart"/>
+      <w:r>
+        <w:rPr>
+          <w:lang w:val="fr-FR"/>
+        </w:rPr>
+        <w:t>a</w:t>
+      </w:r>
+      <w:proofErr w:type="spellEnd"/>
+      <w:r>
+        <w:rPr>
+          <w:lang w:val="fr-FR"/>
+        </w:rPr>
+        <w:t xml:space="preserve"> la fin des opérations d’interaction avec la base de </w:t>
       </w:r>
       <w:r>
         <w:rPr>
@@ -934,14 +985,109 @@
           <w:bCs/>
           <w:lang w:val="fr-FR"/>
         </w:rPr>
+        <w:t>Les scenarios d’utilisation</w:t>
+      </w:r>
+      <w:r>
+        <w:rPr>
+          <w:lang w:val="fr-FR"/>
+        </w:rPr>
+        <w:t xml:space="preserve"> : </w:t>
+      </w:r>
+    </w:p>
+    <w:p>
+      <w:pPr>
+        <w:pStyle w:val="Paragraphedeliste"/>
+        <w:numPr>
+          <w:ilvl w:val="0"/>
+          <w:numId w:val="4"/>
+        </w:numPr>
+        <w:spacing w:line="360" w:lineRule="auto"/>
+        <w:rPr>
+          <w:lang w:val="fr-FR"/>
+        </w:rPr>
+      </w:pPr>
+      <w:r>
+        <w:rPr>
+          <w:lang w:val="fr-FR"/>
+        </w:rPr>
+        <w:t>Pour ajouter un produit on saisit une quantité positive.</w:t>
+      </w:r>
+    </w:p>
+    <w:p>
+      <w:pPr>
+        <w:pStyle w:val="Paragraphedeliste"/>
+        <w:numPr>
+          <w:ilvl w:val="0"/>
+          <w:numId w:val="4"/>
+        </w:numPr>
+        <w:spacing w:line="360" w:lineRule="auto"/>
+        <w:rPr>
+          <w:lang w:val="fr-FR"/>
+        </w:rPr>
+      </w:pPr>
+      <w:r>
+        <w:rPr>
+          <w:lang w:val="fr-FR"/>
+        </w:rPr>
+        <w:t xml:space="preserve">Pour retirer un produit on saisit une quantité négative, ceci si le produit existe déjà dans la table, mais </w:t>
+      </w:r>
+      <w:proofErr w:type="spellStart"/>
+      <w:r>
+        <w:rPr>
+          <w:lang w:val="fr-FR"/>
+        </w:rPr>
+        <w:t>a</w:t>
+      </w:r>
+      <w:proofErr w:type="spellEnd"/>
+      <w:r>
+        <w:rPr>
+          <w:lang w:val="fr-FR"/>
+        </w:rPr>
+        <w:t xml:space="preserve"> condition que la valeur absolue de la quantité saisie soit inferieure a la quantité effective dans la table. </w:t>
+      </w:r>
+    </w:p>
+    <w:p>
+      <w:pPr>
+        <w:pStyle w:val="Paragraphedeliste"/>
+        <w:numPr>
+          <w:ilvl w:val="0"/>
+          <w:numId w:val="4"/>
+        </w:numPr>
+        <w:spacing w:line="360" w:lineRule="auto"/>
+        <w:rPr>
+          <w:lang w:val="fr-FR"/>
+        </w:rPr>
+      </w:pPr>
+      <w:r>
+        <w:rPr>
+          <w:lang w:val="fr-FR"/>
+        </w:rPr>
         <w:lastRenderedPageBreak/>
-        <w:t>Les scenarios d’utilisation</w:t>
-      </w:r>
-      <w:r>
-        <w:rPr>
-          <w:lang w:val="fr-FR"/>
-        </w:rPr>
-        <w:t xml:space="preserve"> : </w:t>
+        <w:t>Si on entre une quantité positive, le produit est enregistré</w:t>
+      </w:r>
+      <w:r>
+        <w:rPr>
+          <w:lang w:val="fr-FR"/>
+        </w:rPr>
+        <w:t xml:space="preserve"> comme nouveau produit</w:t>
+      </w:r>
+      <w:r>
+        <w:rPr>
+          <w:lang w:val="fr-FR"/>
+        </w:rPr>
+        <w:t xml:space="preserve"> dans la base de données</w:t>
+      </w:r>
+      <w:r>
+        <w:rPr>
+          <w:lang w:val="fr-FR"/>
+        </w:rPr>
+        <w:t xml:space="preserve"> s’il n’existe pas déjà</w:t>
+      </w:r>
+      <w:r>
+        <w:rPr>
+          <w:lang w:val="fr-FR"/>
+        </w:rPr>
+        <w:t xml:space="preserve"> et la page est mise à jour.</w:t>
       </w:r>
     </w:p>
     <w:p>
@@ -960,7 +1106,19 @@
         <w:rPr>
           <w:lang w:val="fr-FR"/>
         </w:rPr>
-        <w:t>Pour ajouter un produit on saisit une quantité positive.</w:t>
+        <w:t xml:space="preserve">Si </w:t>
+      </w:r>
+      <w:r>
+        <w:rPr>
+          <w:lang w:val="fr-FR"/>
+        </w:rPr>
+        <w:t xml:space="preserve">un produit existe déjà et que la quantité est positive, la table est mise à jour en additionnant a la quantité déjà existante.  </w:t>
+      </w:r>
+      <w:r>
+        <w:rPr>
+          <w:lang w:val="fr-FR"/>
+        </w:rPr>
+        <w:t xml:space="preserve">  </w:t>
       </w:r>
     </w:p>
     <w:p>
@@ -979,100 +1137,21 @@
         <w:rPr>
           <w:lang w:val="fr-FR"/>
         </w:rPr>
-        <w:t xml:space="preserve">Pour retirer un produit on saisit une quantité négative, ceci si le produit existe déjà dans la table, mais a condition que la valeur absolue de la quantité saisie soit inferieure a la quantité effective dans la table. </w:t>
-      </w:r>
-    </w:p>
-    <w:p>
-      <w:pPr>
-        <w:pStyle w:val="Paragraphedeliste"/>
-        <w:numPr>
-          <w:ilvl w:val="0"/>
-          <w:numId w:val="4"/>
-        </w:numPr>
-        <w:spacing w:line="360" w:lineRule="auto"/>
-        <w:rPr>
-          <w:lang w:val="fr-FR"/>
-        </w:rPr>
-      </w:pPr>
-      <w:r>
-        <w:rPr>
-          <w:lang w:val="fr-FR"/>
-        </w:rPr>
-        <w:t>Si on entre une quantité positive, le produit est enregistré</w:t>
-      </w:r>
-      <w:r>
-        <w:rPr>
-          <w:lang w:val="fr-FR"/>
-        </w:rPr>
-        <w:t xml:space="preserve"> comme nouveau produit</w:t>
-      </w:r>
-      <w:r>
-        <w:rPr>
-          <w:lang w:val="fr-FR"/>
-        </w:rPr>
-        <w:t xml:space="preserve"> dans la base de données</w:t>
-      </w:r>
-      <w:r>
-        <w:rPr>
-          <w:lang w:val="fr-FR"/>
-        </w:rPr>
-        <w:t xml:space="preserve"> s’il n’existe pas déjà</w:t>
-      </w:r>
-      <w:r>
-        <w:rPr>
-          <w:lang w:val="fr-FR"/>
-        </w:rPr>
-        <w:t xml:space="preserve"> et la page est mise à jour.</w:t>
-      </w:r>
-    </w:p>
-    <w:p>
-      <w:pPr>
-        <w:pStyle w:val="Paragraphedeliste"/>
-        <w:numPr>
-          <w:ilvl w:val="0"/>
-          <w:numId w:val="4"/>
-        </w:numPr>
-        <w:spacing w:line="360" w:lineRule="auto"/>
-        <w:rPr>
-          <w:lang w:val="fr-FR"/>
-        </w:rPr>
-      </w:pPr>
-      <w:r>
-        <w:rPr>
-          <w:lang w:val="fr-FR"/>
-        </w:rPr>
-        <w:t xml:space="preserve">Si </w:t>
-      </w:r>
-      <w:r>
-        <w:rPr>
-          <w:lang w:val="fr-FR"/>
-        </w:rPr>
-        <w:t xml:space="preserve">un produit existe déjà et que la quantité est positive, la table est mise à jour en additionnant a la quantité déjà existante.  </w:t>
-      </w:r>
-      <w:r>
-        <w:rPr>
-          <w:lang w:val="fr-FR"/>
-        </w:rPr>
-        <w:t xml:space="preserve">  </w:t>
-      </w:r>
-    </w:p>
-    <w:p>
-      <w:pPr>
-        <w:pStyle w:val="Paragraphedeliste"/>
-        <w:numPr>
-          <w:ilvl w:val="0"/>
-          <w:numId w:val="4"/>
-        </w:numPr>
-        <w:spacing w:line="360" w:lineRule="auto"/>
-        <w:rPr>
-          <w:lang w:val="fr-FR"/>
-        </w:rPr>
-      </w:pPr>
-      <w:r>
-        <w:rPr>
-          <w:lang w:val="fr-FR"/>
-        </w:rPr>
-        <w:t xml:space="preserve">Si un produit existe déjà et que la quantité saisie est négative (cas ou on veut retirer une certaine quantité), la table est mise </w:t>
+        <w:t xml:space="preserve">Si un produit existe déjà et que la quantité saisie est négative (cas </w:t>
+      </w:r>
+      <w:proofErr w:type="spellStart"/>
+      <w:r>
+        <w:rPr>
+          <w:lang w:val="fr-FR"/>
+        </w:rPr>
+        <w:t>ou</w:t>
+      </w:r>
+      <w:proofErr w:type="spellEnd"/>
+      <w:r>
+        <w:rPr>
+          <w:lang w:val="fr-FR"/>
+        </w:rPr>
+        <w:t xml:space="preserve"> on veut retirer une certaine quantité), la table est mise </w:t>
       </w:r>
       <w:r>
         <w:rPr>
@@ -1258,7 +1337,21 @@
         <w:rPr>
           <w:lang w:val="fr-FR"/>
         </w:rPr>
-        <w:t xml:space="preserve">Nous commençons par notre environnement de développement a l’intérieur du répertoire de travail. </w:t>
+        <w:t xml:space="preserve">Nous commençons par notre environnement de développement </w:t>
+      </w:r>
+      <w:proofErr w:type="spellStart"/>
+      <w:r>
+        <w:rPr>
+          <w:lang w:val="fr-FR"/>
+        </w:rPr>
+        <w:t>a</w:t>
+      </w:r>
+      <w:proofErr w:type="spellEnd"/>
+      <w:r>
+        <w:rPr>
+          <w:lang w:val="fr-FR"/>
+        </w:rPr>
+        <w:t xml:space="preserve"> l’intérieur du répertoire de travail. </w:t>
       </w:r>
     </w:p>
     <w:p>
@@ -1283,7 +1376,21 @@
         <w:rPr>
           <w:lang w:val="fr-FR"/>
         </w:rPr>
-        <w:t>un répertoire ‘‘templates’’.</w:t>
+        <w:t>un répertoire ‘‘</w:t>
+      </w:r>
+      <w:proofErr w:type="spellStart"/>
+      <w:r>
+        <w:rPr>
+          <w:lang w:val="fr-FR"/>
+        </w:rPr>
+        <w:t>templates</w:t>
+      </w:r>
+      <w:proofErr w:type="spellEnd"/>
+      <w:r>
+        <w:rPr>
+          <w:lang w:val="fr-FR"/>
+        </w:rPr>
+        <w:t>’’.</w:t>
       </w:r>
     </w:p>
     <w:p>
@@ -1308,7 +1415,21 @@
         <w:rPr>
           <w:lang w:val="fr-FR"/>
         </w:rPr>
-        <w:t xml:space="preserve">Dans le dossier ‘’templates’’ on crée le fichier HTML ‘’ </w:t>
+        <w:t>Dans le dossier ‘’</w:t>
+      </w:r>
+      <w:proofErr w:type="spellStart"/>
+      <w:r>
+        <w:rPr>
+          <w:lang w:val="fr-FR"/>
+        </w:rPr>
+        <w:t>templates</w:t>
+      </w:r>
+      <w:proofErr w:type="spellEnd"/>
+      <w:r>
+        <w:rPr>
+          <w:lang w:val="fr-FR"/>
+        </w:rPr>
+        <w:t xml:space="preserve">’’ on crée le fichier HTML ‘’ </w:t>
       </w:r>
       <w:r>
         <w:rPr>
@@ -1358,8 +1479,16 @@
         <w:rPr>
           <w:lang w:val="fr-FR"/>
         </w:rPr>
-        <w:t>flask_produit.py : contient le Code python pour le déploiement du server flask</w:t>
-      </w:r>
+        <w:t xml:space="preserve">flask_produit.py : contient le Code python pour le déploiement du server </w:t>
+      </w:r>
+      <w:proofErr w:type="spellStart"/>
+      <w:r>
+        <w:rPr>
+          <w:lang w:val="fr-FR"/>
+        </w:rPr>
+        <w:t>flask</w:t>
+      </w:r>
+      <w:proofErr w:type="spellEnd"/>
     </w:p>
     <w:p>
       <w:pPr>
@@ -1379,11 +1508,19 @@
         </w:rPr>
         <w:t xml:space="preserve"> </w:t>
       </w:r>
-      <w:r>
-        <w:rPr>
-          <w:lang w:val="fr-FR"/>
-        </w:rPr>
-        <w:t>Stock.db : qui contient la base de données des produits</w:t>
+      <w:proofErr w:type="spellStart"/>
+      <w:r>
+        <w:rPr>
+          <w:lang w:val="fr-FR"/>
+        </w:rPr>
+        <w:t>Stock.db</w:t>
+      </w:r>
+      <w:proofErr w:type="spellEnd"/>
+      <w:r>
+        <w:rPr>
+          <w:lang w:val="fr-FR"/>
+        </w:rPr>
+        <w:t> : qui contient la base de données des produits</w:t>
       </w:r>
     </w:p>
     <w:p>
@@ -1472,7 +1609,6 @@
         <w:rPr>
           <w:lang w:val="fr-FR"/>
         </w:rPr>
-        <w:lastRenderedPageBreak/>
         <w:t>F</w:t>
       </w:r>
       <w:r>
@@ -1485,7 +1621,21 @@
         <w:rPr>
           <w:lang w:val="fr-FR"/>
         </w:rPr>
-        <w:t>ask : pour déployer le serveur flask.</w:t>
+        <w:t xml:space="preserve">ask : pour déployer le serveur </w:t>
+      </w:r>
+      <w:proofErr w:type="spellStart"/>
+      <w:r>
+        <w:rPr>
+          <w:lang w:val="fr-FR"/>
+        </w:rPr>
+        <w:t>flask</w:t>
+      </w:r>
+      <w:proofErr w:type="spellEnd"/>
+      <w:r>
+        <w:rPr>
+          <w:lang w:val="fr-FR"/>
+        </w:rPr>
+        <w:t>.</w:t>
       </w:r>
     </w:p>
     <w:p>
@@ -1523,7 +1673,21 @@
         <w:rPr>
           <w:lang w:val="fr-FR"/>
         </w:rPr>
-        <w:t>Jinja2 : pour la programmation des templates HTML</w:t>
+        <w:t xml:space="preserve">Jinja2 : pour la programmation des </w:t>
+      </w:r>
+      <w:proofErr w:type="spellStart"/>
+      <w:r>
+        <w:rPr>
+          <w:lang w:val="fr-FR"/>
+        </w:rPr>
+        <w:t>templates</w:t>
+      </w:r>
+      <w:proofErr w:type="spellEnd"/>
+      <w:r>
+        <w:rPr>
+          <w:lang w:val="fr-FR"/>
+        </w:rPr>
+        <w:t xml:space="preserve"> HTML</w:t>
       </w:r>
     </w:p>
     <w:p>
@@ -1542,8 +1706,16 @@
         <w:rPr>
           <w:lang w:val="fr-FR"/>
         </w:rPr>
-        <w:t>Os : pour les repertoires</w:t>
-      </w:r>
+        <w:t xml:space="preserve">Os : pour les </w:t>
+      </w:r>
+      <w:proofErr w:type="spellStart"/>
+      <w:r>
+        <w:rPr>
+          <w:lang w:val="fr-FR"/>
+        </w:rPr>
+        <w:t>repertoires</w:t>
+      </w:r>
+      <w:proofErr w:type="spellEnd"/>
     </w:p>
     <w:p>
       <w:pPr>
@@ -1616,6 +1788,7 @@
         <w:rPr>
           <w:lang w:val="fr-FR"/>
         </w:rPr>
+        <w:lastRenderedPageBreak/>
         <w:t>Style CSS : pour le rendu de la page</w:t>
       </w:r>
     </w:p>
@@ -1641,7 +1814,23 @@
         <w:rPr>
           <w:lang w:val="fr-FR"/>
         </w:rPr>
-        <w:t xml:space="preserve">on va programmer les éléments de la page afin qu’ils puissent mettre a jour les quantités négatives, les débordements de quantités. </w:t>
+        <w:t xml:space="preserve">on va programmer les éléments de la page afin qu’ils puissent mettre </w:t>
+      </w:r>
+      <w:proofErr w:type="spellStart"/>
+      <w:proofErr w:type="gramStart"/>
+      <w:r>
+        <w:rPr>
+          <w:lang w:val="fr-FR"/>
+        </w:rPr>
+        <w:t>a</w:t>
+      </w:r>
+      <w:proofErr w:type="spellEnd"/>
+      <w:proofErr w:type="gramEnd"/>
+      <w:r>
+        <w:rPr>
+          <w:lang w:val="fr-FR"/>
+        </w:rPr>
+        <w:t xml:space="preserve"> jour les quantités négatives, les débordements de quantités. </w:t>
       </w:r>
       <w:r>
         <w:rPr>
@@ -1860,7 +2049,21 @@
         <w:rPr>
           <w:lang w:val="fr-FR"/>
         </w:rPr>
-        <w:t>Ajouter des fonctionnalités d’imprimer la liste en en fichier csv ou pdf.</w:t>
+        <w:t xml:space="preserve">Ajouter des fonctionnalités d’imprimer la liste en en fichier csv ou </w:t>
+      </w:r>
+      <w:proofErr w:type="spellStart"/>
+      <w:r>
+        <w:rPr>
+          <w:lang w:val="fr-FR"/>
+        </w:rPr>
+        <w:t>pdf</w:t>
+      </w:r>
+      <w:proofErr w:type="spellEnd"/>
+      <w:r>
+        <w:rPr>
+          <w:lang w:val="fr-FR"/>
+        </w:rPr>
+        <w:t>.</w:t>
       </w:r>
     </w:p>
     <w:sectPr>

</xml_diff>